<commit_message>
Versión final y con corrección de estilo de CN_08_04_CO
Se incluyen las correcciones al esqueleto de guión y a la guía
didáctica.
</commit_message>
<xml_diff>
--- a/fuentes/contenidos/grado08/guion04/CN_08_04_CO_REC130.docx
+++ b/fuentes/contenidos/grado08/guion04/CN_08_04_CO_REC130.docx
@@ -5738,8 +5738,6 @@
         </w:rPr>
         <w:t>3</w:t>
       </w:r>
-      <w:bookmarkStart w:id="0" w:name="_GoBack"/>
-      <w:bookmarkEnd w:id="0"/>
     </w:p>
     <w:p>
       <w:pPr>
@@ -8100,6 +8098,8 @@
               </w:rPr>
               <w:t>L</w:t>
             </w:r>
+            <w:bookmarkStart w:id="0" w:name="_GoBack"/>
+            <w:bookmarkEnd w:id="0"/>
           </w:p>
         </w:tc>
         <w:tc>
@@ -10877,6 +10877,7 @@
   <w:style w:type="paragraph" w:default="1" w:styleId="Normal">
     <w:name w:val="Normal"/>
     <w:qFormat/>
+    <w:rsid w:val="00D43A70"/>
   </w:style>
   <w:style w:type="character" w:default="1" w:styleId="Fuentedeprrafopredeter">
     <w:name w:val="Default Paragraph Font"/>
@@ -10964,6 +10965,71 @@
       <w:rFonts w:ascii="Tahoma" w:hAnsi="Tahoma" w:cs="Tahoma"/>
       <w:sz w:val="16"/>
       <w:szCs w:val="16"/>
+    </w:rPr>
+  </w:style>
+  <w:style w:type="character" w:styleId="Refdecomentario">
+    <w:name w:val="annotation reference"/>
+    <w:basedOn w:val="Fuentedeprrafopredeter"/>
+    <w:uiPriority w:val="99"/>
+    <w:semiHidden/>
+    <w:unhideWhenUsed/>
+    <w:rsid w:val="009B477B"/>
+    <w:rPr>
+      <w:sz w:val="16"/>
+      <w:szCs w:val="16"/>
+    </w:rPr>
+  </w:style>
+  <w:style w:type="paragraph" w:styleId="Textocomentario">
+    <w:name w:val="annotation text"/>
+    <w:basedOn w:val="Normal"/>
+    <w:link w:val="TextocomentarioCar"/>
+    <w:uiPriority w:val="99"/>
+    <w:semiHidden/>
+    <w:unhideWhenUsed/>
+    <w:rsid w:val="009B477B"/>
+    <w:rPr>
+      <w:sz w:val="20"/>
+      <w:szCs w:val="20"/>
+    </w:rPr>
+  </w:style>
+  <w:style w:type="character" w:customStyle="1" w:styleId="TextocomentarioCar">
+    <w:name w:val="Texto comentario Car"/>
+    <w:basedOn w:val="Fuentedeprrafopredeter"/>
+    <w:link w:val="Textocomentario"/>
+    <w:uiPriority w:val="99"/>
+    <w:semiHidden/>
+    <w:rsid w:val="009B477B"/>
+    <w:rPr>
+      <w:sz w:val="20"/>
+      <w:szCs w:val="20"/>
+    </w:rPr>
+  </w:style>
+  <w:style w:type="paragraph" w:styleId="Asuntodelcomentario">
+    <w:name w:val="annotation subject"/>
+    <w:basedOn w:val="Textocomentario"/>
+    <w:next w:val="Textocomentario"/>
+    <w:link w:val="AsuntodelcomentarioCar"/>
+    <w:uiPriority w:val="99"/>
+    <w:semiHidden/>
+    <w:unhideWhenUsed/>
+    <w:rsid w:val="009B477B"/>
+    <w:rPr>
+      <w:b/>
+      <w:bCs/>
+    </w:rPr>
+  </w:style>
+  <w:style w:type="character" w:customStyle="1" w:styleId="AsuntodelcomentarioCar">
+    <w:name w:val="Asunto del comentario Car"/>
+    <w:basedOn w:val="TextocomentarioCar"/>
+    <w:link w:val="Asuntodelcomentario"/>
+    <w:uiPriority w:val="99"/>
+    <w:semiHidden/>
+    <w:rsid w:val="009B477B"/>
+    <w:rPr>
+      <w:b/>
+      <w:bCs/>
+      <w:sz w:val="20"/>
+      <w:szCs w:val="20"/>
     </w:rPr>
   </w:style>
 </w:styles>

</xml_diff>

<commit_message>
Documentos CN_08_04_CO con revisión de estilo
Última versión de los documentos, con las correcciones de estilo
completas
</commit_message>
<xml_diff>
--- a/fuentes/contenidos/grado08/guion04/CN_08_04_CO_REC130.docx
+++ b/fuentes/contenidos/grado08/guion04/CN_08_04_CO_REC130.docx
@@ -243,7 +243,34 @@
           <w:szCs w:val="18"/>
           <w:lang w:val="es-ES_tradnl"/>
         </w:rPr>
-        <w:t>La reproducción en plantas</w:t>
+        <w:t xml:space="preserve">La reproducción </w:t>
+      </w:r>
+      <w:r>
+        <w:rPr>
+          <w:rFonts w:ascii="Arial" w:hAnsi="Arial" w:cs="Arial"/>
+          <w:sz w:val="18"/>
+          <w:szCs w:val="18"/>
+          <w:lang w:val="es-ES_tradnl"/>
+        </w:rPr>
+        <w:t>de las</w:t>
+      </w:r>
+      <w:r>
+        <w:rPr>
+          <w:rFonts w:ascii="Arial" w:hAnsi="Arial" w:cs="Arial"/>
+          <w:sz w:val="18"/>
+          <w:szCs w:val="18"/>
+          <w:lang w:val="es-ES_tradnl"/>
+        </w:rPr>
+        <w:t xml:space="preserve"> </w:t>
+      </w:r>
+      <w:r>
+        <w:rPr>
+          <w:rFonts w:ascii="Arial" w:hAnsi="Arial" w:cs="Arial"/>
+          <w:sz w:val="18"/>
+          <w:szCs w:val="18"/>
+          <w:lang w:val="es-ES_tradnl"/>
+        </w:rPr>
+        <w:t>plantas</w:t>
       </w:r>
     </w:p>
     <w:p>
@@ -322,7 +349,34 @@
           <w:szCs w:val="18"/>
           <w:lang w:val="es-ES_tradnl"/>
         </w:rPr>
-        <w:t>Actividad de identificación de conceptos relacionados con los tipos de reproducción en plantas.</w:t>
+        <w:t xml:space="preserve">Actividad de identificación de conceptos relacionados con los tipos de reproducción </w:t>
+      </w:r>
+      <w:r>
+        <w:rPr>
+          <w:rFonts w:ascii="Arial" w:hAnsi="Arial" w:cs="Arial"/>
+          <w:sz w:val="18"/>
+          <w:szCs w:val="18"/>
+          <w:lang w:val="es-ES_tradnl"/>
+        </w:rPr>
+        <w:t>de las</w:t>
+      </w:r>
+      <w:r>
+        <w:rPr>
+          <w:rFonts w:ascii="Arial" w:hAnsi="Arial" w:cs="Arial"/>
+          <w:sz w:val="18"/>
+          <w:szCs w:val="18"/>
+          <w:lang w:val="es-ES_tradnl"/>
+        </w:rPr>
+        <w:t xml:space="preserve"> </w:t>
+      </w:r>
+      <w:r>
+        <w:rPr>
+          <w:rFonts w:ascii="Arial" w:hAnsi="Arial" w:cs="Arial"/>
+          <w:sz w:val="18"/>
+          <w:szCs w:val="18"/>
+          <w:lang w:val="es-ES_tradnl"/>
+        </w:rPr>
+        <w:t>plantas.</w:t>
       </w:r>
     </w:p>
     <w:p>
@@ -2305,7 +2359,34 @@
           <w:szCs w:val="18"/>
           <w:lang w:val="es-ES_tradnl"/>
         </w:rPr>
-        <w:t>La reproducción en plantas</w:t>
+        <w:t xml:space="preserve">La reproducción </w:t>
+      </w:r>
+      <w:r>
+        <w:rPr>
+          <w:rFonts w:ascii="Arial" w:hAnsi="Arial" w:cs="Arial"/>
+          <w:sz w:val="18"/>
+          <w:szCs w:val="18"/>
+          <w:lang w:val="es-ES_tradnl"/>
+        </w:rPr>
+        <w:t>de las</w:t>
+      </w:r>
+      <w:r>
+        <w:rPr>
+          <w:rFonts w:ascii="Arial" w:hAnsi="Arial" w:cs="Arial"/>
+          <w:sz w:val="18"/>
+          <w:szCs w:val="18"/>
+          <w:lang w:val="es-ES_tradnl"/>
+        </w:rPr>
+        <w:t xml:space="preserve"> </w:t>
+      </w:r>
+      <w:r>
+        <w:rPr>
+          <w:rFonts w:ascii="Arial" w:hAnsi="Arial" w:cs="Arial"/>
+          <w:sz w:val="18"/>
+          <w:szCs w:val="18"/>
+          <w:lang w:val="es-ES_tradnl"/>
+        </w:rPr>
+        <w:t>plantas</w:t>
       </w:r>
     </w:p>
     <w:p>
@@ -2488,7 +2569,25 @@
           <w:szCs w:val="18"/>
           <w:lang w:val="es-ES_tradnl"/>
         </w:rPr>
-        <w:t>Resuelve el crucigrama de conceptos relacionados con la reproducción en plantas.</w:t>
+        <w:t xml:space="preserve">Resuelve el crucigrama de conceptos relacionados con la reproducción </w:t>
+      </w:r>
+      <w:r>
+        <w:rPr>
+          <w:rFonts w:ascii="Arial" w:hAnsi="Arial" w:cs="Arial"/>
+          <w:sz w:val="18"/>
+          <w:szCs w:val="18"/>
+          <w:lang w:val="es-ES_tradnl"/>
+        </w:rPr>
+        <w:t xml:space="preserve">de las </w:t>
+      </w:r>
+      <w:r>
+        <w:rPr>
+          <w:rFonts w:ascii="Arial" w:hAnsi="Arial" w:cs="Arial"/>
+          <w:sz w:val="18"/>
+          <w:szCs w:val="18"/>
+          <w:lang w:val="es-ES_tradnl"/>
+        </w:rPr>
+        <w:t>plantas.</w:t>
       </w:r>
     </w:p>
     <w:p>
@@ -3081,7 +3180,7 @@
           <w:szCs w:val="18"/>
           <w:lang w:val="es-ES_tradnl"/>
         </w:rPr>
-        <w:t xml:space="preserve">sexual en plantas </w:t>
+        <w:t xml:space="preserve">sexual </w:t>
       </w:r>
       <w:r>
         <w:rPr>
@@ -3109,6 +3208,15 @@
           <w:lang w:val="es-ES_tradnl"/>
         </w:rPr>
         <w:t xml:space="preserve"> yemas</w:t>
+      </w:r>
+      <w:r>
+        <w:rPr>
+          <w:rFonts w:ascii="Arial" w:hAnsi="Arial" w:cs="Arial"/>
+          <w:sz w:val="18"/>
+          <w:szCs w:val="18"/>
+          <w:lang w:val="es-ES_tradnl"/>
+        </w:rPr>
+        <w:t>.</w:t>
       </w:r>
     </w:p>
     <w:p>
@@ -3371,6 +3479,15 @@
         </w:rPr>
         <w:t>Desarrollo de la semilla que da origen a una nueva planta</w:t>
       </w:r>
+      <w:r>
+        <w:rPr>
+          <w:rFonts w:ascii="Arial" w:hAnsi="Arial" w:cs="Arial"/>
+          <w:sz w:val="18"/>
+          <w:szCs w:val="18"/>
+          <w:lang w:val="es-ES_tradnl"/>
+        </w:rPr>
+        <w:t>.</w:t>
+      </w:r>
     </w:p>
     <w:p>
       <w:pPr>
@@ -3862,7 +3979,25 @@
           <w:szCs w:val="18"/>
           <w:lang w:val="es-ES_tradnl"/>
         </w:rPr>
-        <w:t>SPOROFIT</w:t>
+        <w:t>SPOROF</w:t>
+      </w:r>
+      <w:r>
+        <w:rPr>
+          <w:rFonts w:ascii="Arial" w:hAnsi="Arial" w:cs="Arial"/>
+          <w:sz w:val="18"/>
+          <w:szCs w:val="18"/>
+          <w:lang w:val="es-ES_tradnl"/>
+        </w:rPr>
+        <w:t>Í</w:t>
+      </w:r>
+      <w:r>
+        <w:rPr>
+          <w:rFonts w:ascii="Arial" w:hAnsi="Arial" w:cs="Arial"/>
+          <w:sz w:val="18"/>
+          <w:szCs w:val="18"/>
+          <w:lang w:val="es-ES_tradnl"/>
+        </w:rPr>
+        <w:t>T</w:t>
       </w:r>
       <w:r>
         <w:rPr>
@@ -4223,7 +4358,25 @@
           <w:szCs w:val="18"/>
           <w:lang w:val="es-ES_tradnl"/>
         </w:rPr>
-        <w:t>ETOFITICA</w:t>
+        <w:t>ETOF</w:t>
+      </w:r>
+      <w:r>
+        <w:rPr>
+          <w:rFonts w:ascii="Arial" w:hAnsi="Arial" w:cs="Arial"/>
+          <w:sz w:val="18"/>
+          <w:szCs w:val="18"/>
+          <w:lang w:val="es-ES_tradnl"/>
+        </w:rPr>
+        <w:t>Í</w:t>
+      </w:r>
+      <w:r>
+        <w:rPr>
+          <w:rFonts w:ascii="Arial" w:hAnsi="Arial" w:cs="Arial"/>
+          <w:sz w:val="18"/>
+          <w:szCs w:val="18"/>
+          <w:lang w:val="es-ES_tradnl"/>
+        </w:rPr>
+        <w:t>TICA</w:t>
       </w:r>
     </w:p>
     <w:p>
@@ -4457,6 +4610,15 @@
           <w:lang w:val="es-ES_tradnl"/>
         </w:rPr>
         <w:t>Proceso mediante el cual los granos de polen llegan desde la antera del estambre hasta el pistilo</w:t>
+      </w:r>
+      <w:r>
+        <w:rPr>
+          <w:rFonts w:ascii="Arial" w:hAnsi="Arial" w:cs="Arial"/>
+          <w:sz w:val="18"/>
+          <w:szCs w:val="18"/>
+          <w:lang w:val="es-ES_tradnl"/>
+        </w:rPr>
+        <w:t>.</w:t>
       </w:r>
     </w:p>
     <w:p>
@@ -4816,6 +4978,15 @@
         </w:rPr>
         <w:t>Fase en la que se forma el fruto</w:t>
       </w:r>
+      <w:r>
+        <w:rPr>
+          <w:rFonts w:ascii="Arial" w:hAnsi="Arial" w:cs="Arial"/>
+          <w:sz w:val="18"/>
+          <w:szCs w:val="18"/>
+          <w:lang w:val="es-ES_tradnl"/>
+        </w:rPr>
+        <w:t>.</w:t>
+      </w:r>
     </w:p>
     <w:p>
       <w:pPr>
@@ -5177,6 +5348,15 @@
         </w:rPr>
         <w:t>Formación y liberación de esporas</w:t>
       </w:r>
+      <w:r>
+        <w:rPr>
+          <w:rFonts w:ascii="Arial" w:hAnsi="Arial" w:cs="Arial"/>
+          <w:sz w:val="18"/>
+          <w:szCs w:val="18"/>
+          <w:lang w:val="es-ES_tradnl"/>
+        </w:rPr>
+        <w:t>.</w:t>
+      </w:r>
     </w:p>
     <w:p>
       <w:pPr>
@@ -5538,6 +5718,15 @@
         </w:rPr>
         <w:t>angiospermas</w:t>
       </w:r>
+      <w:r>
+        <w:rPr>
+          <w:rFonts w:ascii="Arial" w:hAnsi="Arial" w:cs="Arial"/>
+          <w:sz w:val="18"/>
+          <w:szCs w:val="18"/>
+          <w:lang w:val="es-ES_tradnl"/>
+        </w:rPr>
+        <w:t>.</w:t>
+      </w:r>
     </w:p>
     <w:p>
       <w:pPr>
@@ -5889,6 +6078,15 @@
           <w:lang w:val="es-ES_tradnl"/>
         </w:rPr>
         <w:t>Unión del óvulo con el espermatozoide</w:t>
+      </w:r>
+      <w:r>
+        <w:rPr>
+          <w:rFonts w:ascii="Arial" w:hAnsi="Arial" w:cs="Arial"/>
+          <w:sz w:val="18"/>
+          <w:szCs w:val="18"/>
+          <w:lang w:val="es-ES_tradnl"/>
+        </w:rPr>
+        <w:t>.</w:t>
       </w:r>
     </w:p>
     <w:p>
@@ -7633,6 +7831,7 @@
                 <w:lang w:val="es-ES_tradnl"/>
               </w:rPr>
             </w:pPr>
+            <w:proofErr w:type="spellStart"/>
             <w:r>
               <w:rPr>
                 <w:rFonts w:ascii="Arial" w:hAnsi="Arial"/>
@@ -7640,8 +7839,9 @@
                 <w:szCs w:val="18"/>
                 <w:lang w:val="es-ES_tradnl"/>
               </w:rPr>
-              <w:t>O</w:t>
+              <w:t>Ó</w:t>
             </w:r>
+            <w:proofErr w:type="spellEnd"/>
           </w:p>
         </w:tc>
         <w:tc>
@@ -10190,7 +10390,25 @@
           <w:szCs w:val="18"/>
           <w:lang w:val="es-ES_tradnl"/>
         </w:rPr>
-        <w:t>ISTON</w:t>
+        <w:t>IST</w:t>
+      </w:r>
+      <w:r>
+        <w:rPr>
+          <w:rFonts w:ascii="Arial" w:hAnsi="Arial" w:cs="Arial"/>
+          <w:sz w:val="18"/>
+          <w:szCs w:val="18"/>
+          <w:lang w:val="es-ES_tradnl"/>
+        </w:rPr>
+        <w:t>Ó</w:t>
+      </w:r>
+      <w:r>
+        <w:rPr>
+          <w:rFonts w:ascii="Arial" w:hAnsi="Arial" w:cs="Arial"/>
+          <w:sz w:val="18"/>
+          <w:szCs w:val="18"/>
+          <w:lang w:val="es-ES_tradnl"/>
+        </w:rPr>
+        <w:t>N</w:t>
       </w:r>
     </w:p>
     <w:p>
@@ -10286,7 +10504,25 @@
           <w:szCs w:val="18"/>
           <w:lang w:val="es-ES_tradnl"/>
         </w:rPr>
-        <w:t>TOMOVIL</w:t>
+        <w:t>TOM</w:t>
+      </w:r>
+      <w:r>
+        <w:rPr>
+          <w:rFonts w:ascii="Arial" w:hAnsi="Arial" w:cs="Arial"/>
+          <w:sz w:val="18"/>
+          <w:szCs w:val="18"/>
+          <w:lang w:val="es-ES_tradnl"/>
+        </w:rPr>
+        <w:t>Ó</w:t>
+      </w:r>
+      <w:r>
+        <w:rPr>
+          <w:rFonts w:ascii="Arial" w:hAnsi="Arial" w:cs="Arial"/>
+          <w:sz w:val="18"/>
+          <w:szCs w:val="18"/>
+          <w:lang w:val="es-ES_tradnl"/>
+        </w:rPr>
+        <w:t>VIL</w:t>
       </w:r>
     </w:p>
     <w:p>
@@ -10912,7 +11148,6 @@
     <w:uiPriority w:val="59"/>
     <w:rsid w:val="006907A4"/>
     <w:tblPr>
-      <w:tblInd w:w="0" w:type="dxa"/>
       <w:tblBorders>
         <w:top w:val="single" w:sz="4" w:space="0" w:color="auto"/>
         <w:left w:val="single" w:sz="4" w:space="0" w:color="auto"/>
@@ -10921,12 +11156,6 @@
         <w:insideH w:val="single" w:sz="4" w:space="0" w:color="auto"/>
         <w:insideV w:val="single" w:sz="4" w:space="0" w:color="auto"/>
       </w:tblBorders>
-      <w:tblCellMar>
-        <w:top w:w="0" w:type="dxa"/>
-        <w:left w:w="108" w:type="dxa"/>
-        <w:bottom w:w="0" w:type="dxa"/>
-        <w:right w:w="108" w:type="dxa"/>
-      </w:tblCellMar>
     </w:tblPr>
   </w:style>
   <w:style w:type="paragraph" w:styleId="Prrafodelista">
@@ -11224,7 +11453,6 @@
     <w:uiPriority w:val="59"/>
     <w:rsid w:val="006907A4"/>
     <w:tblPr>
-      <w:tblInd w:w="0" w:type="dxa"/>
       <w:tblBorders>
         <w:top w:val="single" w:sz="4" w:space="0" w:color="auto"/>
         <w:left w:val="single" w:sz="4" w:space="0" w:color="auto"/>
@@ -11233,12 +11461,6 @@
         <w:insideH w:val="single" w:sz="4" w:space="0" w:color="auto"/>
         <w:insideV w:val="single" w:sz="4" w:space="0" w:color="auto"/>
       </w:tblBorders>
-      <w:tblCellMar>
-        <w:top w:w="0" w:type="dxa"/>
-        <w:left w:w="108" w:type="dxa"/>
-        <w:bottom w:w="0" w:type="dxa"/>
-        <w:right w:w="108" w:type="dxa"/>
-      </w:tblCellMar>
     </w:tblPr>
   </w:style>
   <w:style w:type="paragraph" w:styleId="Prrafodelista">

</xml_diff>